<commit_message>
Se organiza el proyecto de Node, la estructura de carpetas y se monta el boceto completo.
</commit_message>
<xml_diff>
--- a/boceto/PROYECTO COFFTE.docx
+++ b/boceto/PROYECTO COFFTE.docx
@@ -7,23 +7,16 @@
         <w:pStyle w:val="Ttulo1"/>
       </w:pPr>
       <w:r>
-        <w:t xml:space="preserve">PROYECTO </w:t>
-      </w:r>
-      <w:proofErr w:type="spellStart"/>
-      <w:r>
-        <w:t>COFFTE</w:t>
-      </w:r>
-      <w:proofErr w:type="spellEnd"/>
+        <w:t>PROYECTO COFFTE</w:t>
+      </w:r>
     </w:p>
     <w:p>
       <w:pPr>
         <w:pStyle w:val="Ttulo2"/>
       </w:pPr>
-      <w:proofErr w:type="spellStart"/>
       <w:r>
         <w:t>Wireframe</w:t>
       </w:r>
-      <w:proofErr w:type="spellEnd"/>
     </w:p>
     <w:p>
       <w:pPr>
@@ -39,10 +32,10 @@
           <w:noProof/>
         </w:rPr>
         <w:drawing>
-          <wp:inline distT="0" distB="0" distL="0" distR="0" wp14:anchorId="40B939C3" wp14:editId="692F43FD">
-            <wp:extent cx="4853318" cy="6400800"/>
-            <wp:effectExtent l="0" t="0" r="4445" b="0"/>
-            <wp:docPr id="1" name="Imagen 1" descr="Diagrama&#10;&#10;Descripción generada automáticamente"/>
+          <wp:inline distT="0" distB="0" distL="0" distR="0" wp14:anchorId="6287CE52" wp14:editId="3208CB55">
+            <wp:extent cx="5612130" cy="7087870"/>
+            <wp:effectExtent l="0" t="0" r="7620" b="0"/>
+            <wp:docPr id="6" name="Imagen 6" descr="Imagen que contiene Sitio web&#10;&#10;Descripción generada automáticamente"/>
             <wp:cNvGraphicFramePr>
               <a:graphicFrameLocks xmlns:a="http://schemas.openxmlformats.org/drawingml/2006/main" noChangeAspect="1"/>
             </wp:cNvGraphicFramePr>
@@ -50,13 +43,13 @@
               <a:graphicData uri="http://schemas.openxmlformats.org/drawingml/2006/picture">
                 <pic:pic xmlns:pic="http://schemas.openxmlformats.org/drawingml/2006/picture">
                   <pic:nvPicPr>
-                    <pic:cNvPr id="1" name="Imagen 1" descr="Diagrama&#10;&#10;Descripción generada automáticamente"/>
+                    <pic:cNvPr id="6" name="Imagen 6" descr="Imagen que contiene Sitio web&#10;&#10;Descripción generada automáticamente"/>
                     <pic:cNvPicPr>
                       <a:picLocks noChangeAspect="1" noChangeArrowheads="1"/>
                     </pic:cNvPicPr>
                   </pic:nvPicPr>
                   <pic:blipFill>
-                    <a:blip r:embed="rId6" cstate="print">
+                    <a:blip r:embed="rId6">
                       <a:extLst>
                         <a:ext uri="{28A0092B-C50C-407E-A947-70E740481C1C}">
                           <a14:useLocalDpi xmlns:a14="http://schemas.microsoft.com/office/drawing/2010/main" val="0"/>
@@ -71,7 +64,7 @@
                   <pic:spPr bwMode="auto">
                     <a:xfrm>
                       <a:off x="0" y="0"/>
-                      <a:ext cx="4858986" cy="6408275"/>
+                      <a:ext cx="5612130" cy="7087870"/>
                     </a:xfrm>
                     <a:prstGeom prst="rect">
                       <a:avLst/>
@@ -353,6 +346,9 @@
     </w:p>
     <w:p>
       <w:r>
+        <w:rPr>
+          <w:noProof/>
+        </w:rPr>
         <w:drawing>
           <wp:inline distT="0" distB="0" distL="0" distR="0" wp14:anchorId="75A158A5" wp14:editId="5FFA7123">
             <wp:extent cx="5611230" cy="2115477"/>
@@ -402,12 +398,20 @@
         <w:pStyle w:val="Ttulo2"/>
       </w:pPr>
       <w:r>
+        <w:t>Paleta de colores</w:t>
+      </w:r>
+    </w:p>
+    <w:p>
+      <w:r>
+        <w:t>https://color.adobe.com/es/search?q=t%C3%A9</w:t>
+      </w:r>
+    </w:p>
+    <w:p>
+      <w:r>
+        <w:rPr>
+          <w:noProof/>
+        </w:rPr>
         <w:lastRenderedPageBreak/>
-        <w:t>Paleta de colores</w:t>
-      </w:r>
-    </w:p>
-    <w:p>
-      <w:r>
         <w:drawing>
           <wp:inline distT="0" distB="0" distL="0" distR="0" wp14:anchorId="4BD8E2B6" wp14:editId="1A769853">
             <wp:extent cx="5612130" cy="1077595"/>
@@ -445,7 +449,84 @@
         </w:drawing>
       </w:r>
     </w:p>
-    <w:p/>
+    <w:p>
+      <w:r>
+        <w:drawing>
+          <wp:inline distT="0" distB="0" distL="0" distR="0" wp14:anchorId="6A1E3246" wp14:editId="17EE112F">
+            <wp:extent cx="5612130" cy="1035050"/>
+            <wp:effectExtent l="0" t="0" r="7620" b="0"/>
+            <wp:docPr id="1" name="Imagen 1" descr="Imagen que contiene Tabla&#10;&#10;Descripción generada automáticamente"/>
+            <wp:cNvGraphicFramePr>
+              <a:graphicFrameLocks xmlns:a="http://schemas.openxmlformats.org/drawingml/2006/main" noChangeAspect="1"/>
+            </wp:cNvGraphicFramePr>
+            <a:graphic xmlns:a="http://schemas.openxmlformats.org/drawingml/2006/main">
+              <a:graphicData uri="http://schemas.openxmlformats.org/drawingml/2006/picture">
+                <pic:pic xmlns:pic="http://schemas.openxmlformats.org/drawingml/2006/picture">
+                  <pic:nvPicPr>
+                    <pic:cNvPr id="1" name="Imagen 1" descr="Imagen que contiene Tabla&#10;&#10;Descripción generada automáticamente"/>
+                    <pic:cNvPicPr/>
+                  </pic:nvPicPr>
+                  <pic:blipFill>
+                    <a:blip r:embed="rId13"/>
+                    <a:stretch>
+                      <a:fillRect/>
+                    </a:stretch>
+                  </pic:blipFill>
+                  <pic:spPr>
+                    <a:xfrm>
+                      <a:off x="0" y="0"/>
+                      <a:ext cx="5612130" cy="1035050"/>
+                    </a:xfrm>
+                    <a:prstGeom prst="rect">
+                      <a:avLst/>
+                    </a:prstGeom>
+                  </pic:spPr>
+                </pic:pic>
+              </a:graphicData>
+            </a:graphic>
+          </wp:inline>
+        </w:drawing>
+      </w:r>
+    </w:p>
+    <w:p>
+      <w:r>
+        <w:drawing>
+          <wp:inline distT="0" distB="0" distL="0" distR="0" wp14:anchorId="135D46FC" wp14:editId="1F69A395">
+            <wp:extent cx="5612130" cy="983615"/>
+            <wp:effectExtent l="0" t="0" r="7620" b="6985"/>
+            <wp:docPr id="9" name="Imagen 9" descr="Interfaz de usuario gráfica&#10;&#10;Descripción generada automáticamente con confianza baja"/>
+            <wp:cNvGraphicFramePr>
+              <a:graphicFrameLocks xmlns:a="http://schemas.openxmlformats.org/drawingml/2006/main" noChangeAspect="1"/>
+            </wp:cNvGraphicFramePr>
+            <a:graphic xmlns:a="http://schemas.openxmlformats.org/drawingml/2006/main">
+              <a:graphicData uri="http://schemas.openxmlformats.org/drawingml/2006/picture">
+                <pic:pic xmlns:pic="http://schemas.openxmlformats.org/drawingml/2006/picture">
+                  <pic:nvPicPr>
+                    <pic:cNvPr id="9" name="Imagen 9" descr="Interfaz de usuario gráfica&#10;&#10;Descripción generada automáticamente con confianza baja"/>
+                    <pic:cNvPicPr/>
+                  </pic:nvPicPr>
+                  <pic:blipFill>
+                    <a:blip r:embed="rId14"/>
+                    <a:stretch>
+                      <a:fillRect/>
+                    </a:stretch>
+                  </pic:blipFill>
+                  <pic:spPr>
+                    <a:xfrm>
+                      <a:off x="0" y="0"/>
+                      <a:ext cx="5612130" cy="983615"/>
+                    </a:xfrm>
+                    <a:prstGeom prst="rect">
+                      <a:avLst/>
+                    </a:prstGeom>
+                  </pic:spPr>
+                </pic:pic>
+              </a:graphicData>
+            </a:graphic>
+          </wp:inline>
+        </w:drawing>
+      </w:r>
+    </w:p>
     <w:p>
       <w:pPr>
         <w:pStyle w:val="Ttulo2"/>
@@ -454,7 +535,11 @@
         <w:t>Tipografía</w:t>
       </w:r>
     </w:p>
-    <w:p/>
+    <w:p>
+      <w:r>
+        <w:t>Roboto.</w:t>
+      </w:r>
+    </w:p>
     <w:sectPr>
       <w:pgSz w:w="12240" w:h="15840"/>
       <w:pgMar w:top="1417" w:right="1701" w:bottom="1417" w:left="1701" w:header="708" w:footer="708" w:gutter="0"/>

</xml_diff>